<commit_message>
fix navigation fields in models, add one View - ViewModel - Controller for testing
</commit_message>
<xml_diff>
--- a/Documentation/Project Documentation.docx
+++ b/Documentation/Project Documentation.docx
@@ -22117,17 +22117,7 @@
           <w:szCs w:val="28"/>
           <w:lang w:val="en-US"/>
         </w:rPr>
-        <w:t xml:space="preserve"> </w:t>
-      </w:r>
-      <w:r>
-        <w:rPr>
-          <w:rFonts w:ascii="Times New Roman" w:hAnsi="Times New Roman" w:cs="Times New Roman"/>
-          <w:noProof/>
-          <w:sz w:val="28"/>
-          <w:szCs w:val="28"/>
-          <w:lang w:val="en-US"/>
-        </w:rPr>
-        <w:t>GameObjectName, Sprite</w:t>
+        <w:t xml:space="preserve"> GameObjectName, Sprite</w:t>
       </w:r>
     </w:p>
     <w:p>
@@ -22259,17 +22249,7 @@
           <w:szCs w:val="28"/>
           <w:lang w:val="en-US"/>
         </w:rPr>
-        <w:t xml:space="preserve"> GameObjectName, Description, Sprite, EntityId, Hp, Defense, ContactDamage</w:t>
-      </w:r>
-      <w:r>
-        <w:rPr>
-          <w:rFonts w:ascii="Times New Roman" w:hAnsi="Times New Roman" w:cs="Times New Roman"/>
-          <w:noProof/>
-          <w:sz w:val="28"/>
-          <w:szCs w:val="28"/>
-          <w:lang w:val="en-US"/>
-        </w:rPr>
-        <w:t>, Quantity</w:t>
+        <w:t xml:space="preserve"> GameObjectName, Description, Sprite, EntityId, Hp, Defense, ContactDamage, Quantity</w:t>
       </w:r>
     </w:p>
     <w:p>
@@ -22674,6 +22654,7 @@
                 <w:rFonts w:ascii="Times New Roman" w:hAnsi="Times New Roman" w:cs="Times New Roman"/>
                 <w:sz w:val="28"/>
                 <w:szCs w:val="28"/>
+                <w:lang w:val="en-US"/>
               </w:rPr>
             </w:pPr>
             <w:r>
@@ -23731,62 +23712,26 @@
                 <w:szCs w:val="28"/>
                 <w:lang w:val="en-US"/>
               </w:rPr>
-              <w:t>Create (</w:t>
-            </w:r>
-            <w:r>
-              <w:rPr>
-                <w:rFonts w:ascii="Times New Roman" w:hAnsi="Times New Roman" w:cs="Times New Roman"/>
-                <w:sz w:val="28"/>
-                <w:szCs w:val="28"/>
-                <w:lang w:val="en-US"/>
-              </w:rPr>
-              <w:t>Enemy</w:t>
-            </w:r>
-            <w:r>
-              <w:rPr>
-                <w:rFonts w:ascii="Times New Roman" w:hAnsi="Times New Roman" w:cs="Times New Roman"/>
-                <w:sz w:val="28"/>
-                <w:szCs w:val="28"/>
-                <w:lang w:val="en-US"/>
-              </w:rPr>
-              <w:t xml:space="preserve"> Create),</w:t>
-            </w:r>
-          </w:p>
-          <w:p>
-            <w:pPr>
-              <w:rPr>
-                <w:rFonts w:ascii="Times New Roman" w:hAnsi="Times New Roman" w:cs="Times New Roman"/>
-                <w:sz w:val="28"/>
-                <w:szCs w:val="28"/>
-                <w:lang w:val="en-US"/>
-              </w:rPr>
-            </w:pPr>
-            <w:r>
-              <w:rPr>
-                <w:rFonts w:ascii="Times New Roman" w:hAnsi="Times New Roman" w:cs="Times New Roman"/>
-                <w:sz w:val="28"/>
-                <w:szCs w:val="28"/>
-                <w:lang w:val="en-US"/>
-              </w:rPr>
-              <w:t>Edit (Enemy</w:t>
-            </w:r>
-            <w:r>
-              <w:rPr>
-                <w:rFonts w:ascii="Times New Roman" w:hAnsi="Times New Roman" w:cs="Times New Roman"/>
-                <w:sz w:val="28"/>
-                <w:szCs w:val="28"/>
-                <w:lang w:val="en-US"/>
-              </w:rPr>
-              <w:t xml:space="preserve"> </w:t>
-            </w:r>
-            <w:r>
-              <w:rPr>
-                <w:rFonts w:ascii="Times New Roman" w:hAnsi="Times New Roman" w:cs="Times New Roman"/>
-                <w:sz w:val="28"/>
-                <w:szCs w:val="28"/>
-                <w:lang w:val="en-US"/>
-              </w:rPr>
-              <w:t>Edit),</w:t>
+              <w:t>Create (Enemy Create),</w:t>
+            </w:r>
+          </w:p>
+          <w:p>
+            <w:pPr>
+              <w:rPr>
+                <w:rFonts w:ascii="Times New Roman" w:hAnsi="Times New Roman" w:cs="Times New Roman"/>
+                <w:sz w:val="28"/>
+                <w:szCs w:val="28"/>
+                <w:lang w:val="en-US"/>
+              </w:rPr>
+            </w:pPr>
+            <w:r>
+              <w:rPr>
+                <w:rFonts w:ascii="Times New Roman" w:hAnsi="Times New Roman" w:cs="Times New Roman"/>
+                <w:sz w:val="28"/>
+                <w:szCs w:val="28"/>
+                <w:lang w:val="en-US"/>
+              </w:rPr>
+              <w:t>Edit (Enemy Edit),</w:t>
             </w:r>
           </w:p>
           <w:p>
@@ -24018,17 +23963,7 @@
                 <w:lang w:val="en-US"/>
               </w:rPr>
               <w:tab/>
-              <w:t>Hp</w:t>
-            </w:r>
-            <w:r>
-              <w:rPr>
-                <w:rFonts w:ascii="Times New Roman" w:hAnsi="Times New Roman" w:cs="Times New Roman"/>
-                <w:noProof/>
-                <w:sz w:val="28"/>
-                <w:szCs w:val="28"/>
-                <w:lang w:val="en-US"/>
-              </w:rPr>
-              <w:t>,</w:t>
+              <w:t>Hp,</w:t>
             </w:r>
           </w:p>
           <w:p>
@@ -24072,17 +24007,7 @@
                 <w:lang w:val="en-US"/>
               </w:rPr>
               <w:tab/>
-              <w:t>ContactDamage</w:t>
-            </w:r>
-            <w:r>
-              <w:rPr>
-                <w:rFonts w:ascii="Times New Roman" w:hAnsi="Times New Roman" w:cs="Times New Roman"/>
-                <w:noProof/>
-                <w:sz w:val="28"/>
-                <w:szCs w:val="28"/>
-                <w:lang w:val="en-US"/>
-              </w:rPr>
-              <w:t>,</w:t>
+              <w:t>ContactDamage,</w:t>
             </w:r>
           </w:p>
           <w:p>
@@ -24353,16 +24278,7 @@
                 <w:szCs w:val="28"/>
                 <w:lang w:val="en-US"/>
               </w:rPr>
-              <w:t>Enemy</w:t>
-            </w:r>
-            <w:r>
-              <w:rPr>
-                <w:rFonts w:ascii="Times New Roman" w:hAnsi="Times New Roman" w:cs="Times New Roman"/>
-                <w:sz w:val="28"/>
-                <w:szCs w:val="28"/>
-                <w:lang w:val="en-US"/>
-              </w:rPr>
-              <w:t xml:space="preserve"> Details</w:t>
+              <w:t>Enemy Details</w:t>
             </w:r>
             <w:r>
               <w:rPr>
@@ -24738,25 +24654,7 @@
                 <w:szCs w:val="28"/>
                 <w:lang w:val="en-US"/>
               </w:rPr>
-              <w:t>Boss</w:t>
-            </w:r>
-            <w:r>
-              <w:rPr>
-                <w:rFonts w:ascii="Times New Roman" w:hAnsi="Times New Roman" w:cs="Times New Roman"/>
-                <w:sz w:val="28"/>
-                <w:szCs w:val="28"/>
-                <w:lang w:val="en-US"/>
-              </w:rPr>
-              <w:t>Part</w:t>
-            </w:r>
-            <w:r>
-              <w:rPr>
-                <w:rFonts w:ascii="Times New Roman" w:hAnsi="Times New Roman" w:cs="Times New Roman"/>
-                <w:sz w:val="28"/>
-                <w:szCs w:val="28"/>
-                <w:lang w:val="en-US"/>
-              </w:rPr>
-              <w:t xml:space="preserve"> / Enemy / TownNpc</w:t>
+              <w:t>BossPart / Enemy / TownNpc</w:t>
             </w:r>
           </w:p>
           <w:p>
@@ -25006,62 +24904,26 @@
                 <w:szCs w:val="28"/>
                 <w:lang w:val="en-US"/>
               </w:rPr>
-              <w:t>Edit (Entity</w:t>
-            </w:r>
-            <w:r>
-              <w:rPr>
-                <w:rFonts w:ascii="Times New Roman" w:hAnsi="Times New Roman" w:cs="Times New Roman"/>
-                <w:sz w:val="28"/>
-                <w:szCs w:val="28"/>
-                <w:lang w:val="en-US"/>
-              </w:rPr>
-              <w:t xml:space="preserve"> </w:t>
-            </w:r>
-            <w:r>
-              <w:rPr>
-                <w:rFonts w:ascii="Times New Roman" w:hAnsi="Times New Roman" w:cs="Times New Roman"/>
-                <w:sz w:val="28"/>
-                <w:szCs w:val="28"/>
-                <w:lang w:val="en-US"/>
-              </w:rPr>
-              <w:t>Edit),</w:t>
-            </w:r>
-          </w:p>
-          <w:p>
-            <w:pPr>
-              <w:rPr>
-                <w:rFonts w:ascii="Times New Roman" w:hAnsi="Times New Roman" w:cs="Times New Roman"/>
-                <w:sz w:val="28"/>
-                <w:szCs w:val="28"/>
-                <w:lang w:val="en-US"/>
-              </w:rPr>
-            </w:pPr>
-            <w:r>
-              <w:rPr>
-                <w:rFonts w:ascii="Times New Roman" w:hAnsi="Times New Roman" w:cs="Times New Roman"/>
-                <w:sz w:val="28"/>
-                <w:szCs w:val="28"/>
-                <w:lang w:val="en-US"/>
-              </w:rPr>
-              <w:t>Delete (Entity</w:t>
-            </w:r>
-            <w:r>
-              <w:rPr>
-                <w:rFonts w:ascii="Times New Roman" w:hAnsi="Times New Roman" w:cs="Times New Roman"/>
-                <w:sz w:val="28"/>
-                <w:szCs w:val="28"/>
-                <w:lang w:val="en-US"/>
-              </w:rPr>
-              <w:t xml:space="preserve"> </w:t>
-            </w:r>
-            <w:r>
-              <w:rPr>
-                <w:rFonts w:ascii="Times New Roman" w:hAnsi="Times New Roman" w:cs="Times New Roman"/>
-                <w:sz w:val="28"/>
-                <w:szCs w:val="28"/>
-                <w:lang w:val="en-US"/>
-              </w:rPr>
-              <w:t>Delete)</w:t>
+              <w:t>Edit (Entity Edit),</w:t>
+            </w:r>
+          </w:p>
+          <w:p>
+            <w:pPr>
+              <w:rPr>
+                <w:rFonts w:ascii="Times New Roman" w:hAnsi="Times New Roman" w:cs="Times New Roman"/>
+                <w:sz w:val="28"/>
+                <w:szCs w:val="28"/>
+                <w:lang w:val="en-US"/>
+              </w:rPr>
+            </w:pPr>
+            <w:r>
+              <w:rPr>
+                <w:rFonts w:ascii="Times New Roman" w:hAnsi="Times New Roman" w:cs="Times New Roman"/>
+                <w:sz w:val="28"/>
+                <w:szCs w:val="28"/>
+                <w:lang w:val="en-US"/>
+              </w:rPr>
+              <w:t>Delete (Entity Delete)</w:t>
             </w:r>
           </w:p>
         </w:tc>
@@ -25155,88 +25017,7 @@
                 <w:szCs w:val="28"/>
                 <w:lang w:val="en-US"/>
               </w:rPr>
-              <w:t>Boss</w:t>
-            </w:r>
-            <w:r>
-              <w:rPr>
-                <w:rFonts w:ascii="Times New Roman" w:hAnsi="Times New Roman" w:cs="Times New Roman"/>
-                <w:sz w:val="28"/>
-                <w:szCs w:val="28"/>
-                <w:lang w:val="en-US"/>
-              </w:rPr>
-              <w:t xml:space="preserve"> </w:t>
-            </w:r>
-            <w:r>
-              <w:rPr>
-                <w:rFonts w:ascii="Times New Roman" w:hAnsi="Times New Roman" w:cs="Times New Roman"/>
-                <w:sz w:val="28"/>
-                <w:szCs w:val="28"/>
-                <w:lang w:val="en-US"/>
-              </w:rPr>
-              <w:t>/</w:t>
-            </w:r>
-            <w:r>
-              <w:rPr>
-                <w:rFonts w:ascii="Times New Roman" w:hAnsi="Times New Roman" w:cs="Times New Roman"/>
-                <w:sz w:val="28"/>
-                <w:szCs w:val="28"/>
-                <w:lang w:val="en-US"/>
-              </w:rPr>
-              <w:t xml:space="preserve"> </w:t>
-            </w:r>
-            <w:r>
-              <w:rPr>
-                <w:rFonts w:ascii="Times New Roman" w:hAnsi="Times New Roman" w:cs="Times New Roman"/>
-                <w:sz w:val="28"/>
-                <w:szCs w:val="28"/>
-                <w:lang w:val="en-US"/>
-              </w:rPr>
-              <w:t>Enemy</w:t>
-            </w:r>
-            <w:r>
-              <w:rPr>
-                <w:rFonts w:ascii="Times New Roman" w:hAnsi="Times New Roman" w:cs="Times New Roman"/>
-                <w:sz w:val="28"/>
-                <w:szCs w:val="28"/>
-                <w:lang w:val="en-US"/>
-              </w:rPr>
-              <w:t xml:space="preserve"> </w:t>
-            </w:r>
-            <w:r>
-              <w:rPr>
-                <w:rFonts w:ascii="Times New Roman" w:hAnsi="Times New Roman" w:cs="Times New Roman"/>
-                <w:sz w:val="28"/>
-                <w:szCs w:val="28"/>
-                <w:lang w:val="en-US"/>
-              </w:rPr>
-              <w:t>/</w:t>
-            </w:r>
-            <w:r>
-              <w:rPr>
-                <w:rFonts w:ascii="Times New Roman" w:hAnsi="Times New Roman" w:cs="Times New Roman"/>
-                <w:sz w:val="28"/>
-                <w:szCs w:val="28"/>
-                <w:lang w:val="en-US"/>
-              </w:rPr>
-              <w:t xml:space="preserve"> </w:t>
-            </w:r>
-            <w:r>
-              <w:rPr>
-                <w:rFonts w:ascii="Times New Roman" w:hAnsi="Times New Roman" w:cs="Times New Roman"/>
-                <w:sz w:val="28"/>
-                <w:szCs w:val="28"/>
-                <w:lang w:val="en-US"/>
-              </w:rPr>
-              <w:t xml:space="preserve">TownNpc </w:t>
-            </w:r>
-            <w:r>
-              <w:rPr>
-                <w:rFonts w:ascii="Times New Roman" w:hAnsi="Times New Roman" w:cs="Times New Roman"/>
-                <w:sz w:val="28"/>
-                <w:szCs w:val="28"/>
-                <w:lang w:val="en-US"/>
-              </w:rPr>
-              <w:t>Edit</w:t>
+              <w:t>Boss / Enemy / TownNpc Edit</w:t>
             </w:r>
           </w:p>
         </w:tc>
@@ -25331,16 +25112,7 @@
                 <w:szCs w:val="28"/>
                 <w:lang w:val="en-US"/>
               </w:rPr>
-              <w:t xml:space="preserve">Boss / Enemy / TownNpc </w:t>
-            </w:r>
-            <w:r>
-              <w:rPr>
-                <w:rFonts w:ascii="Times New Roman" w:hAnsi="Times New Roman" w:cs="Times New Roman"/>
-                <w:sz w:val="28"/>
-                <w:szCs w:val="28"/>
-                <w:lang w:val="en-US"/>
-              </w:rPr>
-              <w:t>Delete</w:t>
+              <w:t>Boss / Enemy / TownNpc Delete</w:t>
             </w:r>
           </w:p>
         </w:tc>
@@ -25551,25 +25323,7 @@
                 <w:lang w:val="en-US"/>
               </w:rPr>
               <w:lastRenderedPageBreak/>
-              <w:t>Create (</w:t>
-            </w:r>
-            <w:r>
-              <w:rPr>
-                <w:rFonts w:ascii="Times New Roman" w:hAnsi="Times New Roman" w:cs="Times New Roman"/>
-                <w:sz w:val="28"/>
-                <w:szCs w:val="28"/>
-                <w:lang w:val="en-US"/>
-              </w:rPr>
-              <w:t>TownNpc</w:t>
-            </w:r>
-            <w:r>
-              <w:rPr>
-                <w:rFonts w:ascii="Times New Roman" w:hAnsi="Times New Roman" w:cs="Times New Roman"/>
-                <w:sz w:val="28"/>
-                <w:szCs w:val="28"/>
-                <w:lang w:val="en-US"/>
-              </w:rPr>
-              <w:t xml:space="preserve"> Create),</w:t>
+              <w:t>Create (TownNpc Create),</w:t>
             </w:r>
           </w:p>
           <w:p>
@@ -25720,17 +25474,7 @@
                 <w:szCs w:val="28"/>
                 <w:lang w:val="en-US"/>
               </w:rPr>
-              <w:t>l</w:t>
-            </w:r>
-            <w:r>
-              <w:rPr>
-                <w:rFonts w:ascii="Times New Roman" w:hAnsi="Times New Roman" w:cs="Times New Roman"/>
-                <w:noProof/>
-                <w:sz w:val="28"/>
-                <w:szCs w:val="28"/>
-                <w:lang w:val="en-US"/>
-              </w:rPr>
-              <w:t>ist TradeOffer</w:t>
+              <w:t>list TradeOffer</w:t>
             </w:r>
           </w:p>
           <w:p>
@@ -26025,25 +25769,7 @@
                 <w:szCs w:val="28"/>
                 <w:lang w:val="en-US"/>
               </w:rPr>
-              <w:t>Delete (TownNpc</w:t>
-            </w:r>
-            <w:r>
-              <w:rPr>
-                <w:rFonts w:ascii="Times New Roman" w:hAnsi="Times New Roman" w:cs="Times New Roman"/>
-                <w:sz w:val="28"/>
-                <w:szCs w:val="28"/>
-                <w:lang w:val="en-US"/>
-              </w:rPr>
-              <w:t xml:space="preserve"> </w:t>
-            </w:r>
-            <w:r>
-              <w:rPr>
-                <w:rFonts w:ascii="Times New Roman" w:hAnsi="Times New Roman" w:cs="Times New Roman"/>
-                <w:sz w:val="28"/>
-                <w:szCs w:val="28"/>
-                <w:lang w:val="en-US"/>
-              </w:rPr>
-              <w:t>Delete)</w:t>
+              <w:t>Delete (TownNpc Delete)</w:t>
             </w:r>
           </w:p>
         </w:tc>
@@ -26147,16 +25873,7 @@
                 <w:szCs w:val="28"/>
                 <w:lang w:val="en-US"/>
               </w:rPr>
-              <w:t>TownNpc</w:t>
-            </w:r>
-            <w:r>
-              <w:rPr>
-                <w:rFonts w:ascii="Times New Roman" w:hAnsi="Times New Roman" w:cs="Times New Roman"/>
-                <w:sz w:val="28"/>
-                <w:szCs w:val="28"/>
-                <w:lang w:val="en-US"/>
-              </w:rPr>
-              <w:t xml:space="preserve"> Details</w:t>
+              <w:t>TownNpc Details</w:t>
             </w:r>
             <w:r>
               <w:rPr>
@@ -26174,6 +25891,7 @@
                 <w:rFonts w:ascii="Times New Roman" w:hAnsi="Times New Roman" w:cs="Times New Roman"/>
                 <w:sz w:val="28"/>
                 <w:szCs w:val="28"/>
+                <w:lang w:val="en-US"/>
               </w:rPr>
             </w:pPr>
             <w:r>
@@ -26432,16 +26150,7 @@
                 <w:szCs w:val="28"/>
                 <w:lang w:val="en-US"/>
               </w:rPr>
-              <w:t>root Sprite</w:t>
-            </w:r>
-            <w:r>
-              <w:rPr>
-                <w:rFonts w:ascii="Times New Roman" w:hAnsi="Times New Roman" w:cs="Times New Roman"/>
-                <w:sz w:val="28"/>
-                <w:szCs w:val="28"/>
-                <w:lang w:val="en-US"/>
-              </w:rPr>
-              <w:t>,</w:t>
+              <w:t>root Sprite,</w:t>
             </w:r>
           </w:p>
           <w:p>
@@ -26667,99 +26376,45 @@
                 <w:szCs w:val="28"/>
                 <w:lang w:val="en-US"/>
               </w:rPr>
-              <w:t>Create (</w:t>
-            </w:r>
-            <w:r>
-              <w:rPr>
-                <w:rFonts w:ascii="Times New Roman" w:hAnsi="Times New Roman" w:cs="Times New Roman"/>
-                <w:sz w:val="28"/>
-                <w:szCs w:val="28"/>
-                <w:lang w:val="en-US"/>
-              </w:rPr>
-              <w:t>Item</w:t>
-            </w:r>
-            <w:r>
-              <w:rPr>
-                <w:rFonts w:ascii="Times New Roman" w:hAnsi="Times New Roman" w:cs="Times New Roman"/>
-                <w:sz w:val="28"/>
-                <w:szCs w:val="28"/>
-                <w:lang w:val="en-US"/>
-              </w:rPr>
-              <w:t xml:space="preserve"> Create),</w:t>
-            </w:r>
-          </w:p>
-          <w:p>
-            <w:pPr>
-              <w:rPr>
-                <w:rFonts w:ascii="Times New Roman" w:hAnsi="Times New Roman" w:cs="Times New Roman"/>
-                <w:sz w:val="28"/>
-                <w:szCs w:val="28"/>
-                <w:lang w:val="en-US"/>
-              </w:rPr>
-            </w:pPr>
-            <w:r>
-              <w:rPr>
-                <w:rFonts w:ascii="Times New Roman" w:hAnsi="Times New Roman" w:cs="Times New Roman"/>
-                <w:sz w:val="28"/>
-                <w:szCs w:val="28"/>
-                <w:lang w:val="en-US"/>
-              </w:rPr>
-              <w:t>Edit (</w:t>
-            </w:r>
-            <w:r>
-              <w:rPr>
-                <w:rFonts w:ascii="Times New Roman" w:hAnsi="Times New Roman" w:cs="Times New Roman"/>
-                <w:sz w:val="28"/>
-                <w:szCs w:val="28"/>
-                <w:lang w:val="en-US"/>
-              </w:rPr>
-              <w:t>Item</w:t>
-            </w:r>
-            <w:r>
-              <w:rPr>
-                <w:rFonts w:ascii="Times New Roman" w:hAnsi="Times New Roman" w:cs="Times New Roman"/>
-                <w:sz w:val="28"/>
-                <w:szCs w:val="28"/>
-                <w:lang w:val="en-US"/>
-              </w:rPr>
-              <w:t xml:space="preserve"> Edit),</w:t>
-            </w:r>
-          </w:p>
-          <w:p>
-            <w:pPr>
-              <w:rPr>
-                <w:rFonts w:ascii="Times New Roman" w:hAnsi="Times New Roman" w:cs="Times New Roman"/>
-                <w:sz w:val="28"/>
-                <w:szCs w:val="28"/>
-                <w:lang w:val="en-US"/>
-              </w:rPr>
-            </w:pPr>
-            <w:r>
-              <w:rPr>
-                <w:rFonts w:ascii="Times New Roman" w:hAnsi="Times New Roman" w:cs="Times New Roman"/>
-                <w:sz w:val="28"/>
-                <w:szCs w:val="28"/>
-                <w:lang w:val="en-US"/>
-              </w:rPr>
-              <w:t>Delete (</w:t>
-            </w:r>
-            <w:r>
-              <w:rPr>
-                <w:rFonts w:ascii="Times New Roman" w:hAnsi="Times New Roman" w:cs="Times New Roman"/>
-                <w:sz w:val="28"/>
-                <w:szCs w:val="28"/>
-                <w:lang w:val="en-US"/>
-              </w:rPr>
-              <w:t>Item</w:t>
-            </w:r>
-            <w:r>
-              <w:rPr>
-                <w:rFonts w:ascii="Times New Roman" w:hAnsi="Times New Roman" w:cs="Times New Roman"/>
-                <w:sz w:val="28"/>
-                <w:szCs w:val="28"/>
-                <w:lang w:val="en-US"/>
-              </w:rPr>
-              <w:t xml:space="preserve"> Delete)</w:t>
+              <w:t>Create (Item Create),</w:t>
+            </w:r>
+          </w:p>
+          <w:p>
+            <w:pPr>
+              <w:rPr>
+                <w:rFonts w:ascii="Times New Roman" w:hAnsi="Times New Roman" w:cs="Times New Roman"/>
+                <w:sz w:val="28"/>
+                <w:szCs w:val="28"/>
+                <w:lang w:val="en-US"/>
+              </w:rPr>
+            </w:pPr>
+            <w:r>
+              <w:rPr>
+                <w:rFonts w:ascii="Times New Roman" w:hAnsi="Times New Roman" w:cs="Times New Roman"/>
+                <w:sz w:val="28"/>
+                <w:szCs w:val="28"/>
+                <w:lang w:val="en-US"/>
+              </w:rPr>
+              <w:t>Edit (Item Edit),</w:t>
+            </w:r>
+          </w:p>
+          <w:p>
+            <w:pPr>
+              <w:rPr>
+                <w:rFonts w:ascii="Times New Roman" w:hAnsi="Times New Roman" w:cs="Times New Roman"/>
+                <w:sz w:val="28"/>
+                <w:szCs w:val="28"/>
+                <w:lang w:val="en-US"/>
+              </w:rPr>
+            </w:pPr>
+            <w:r>
+              <w:rPr>
+                <w:rFonts w:ascii="Times New Roman" w:hAnsi="Times New Roman" w:cs="Times New Roman"/>
+                <w:sz w:val="28"/>
+                <w:szCs w:val="28"/>
+                <w:lang w:val="en-US"/>
+              </w:rPr>
+              <w:t>Delete (Item Delete)</w:t>
             </w:r>
           </w:p>
         </w:tc>
@@ -27074,17 +26729,7 @@
                 <w:szCs w:val="28"/>
                 <w:lang w:val="en-US"/>
               </w:rPr>
-              <w:t>TradeTypeName)</w:t>
-            </w:r>
-            <w:r>
-              <w:rPr>
-                <w:rFonts w:ascii="Times New Roman" w:hAnsi="Times New Roman" w:cs="Times New Roman"/>
-                <w:noProof/>
-                <w:sz w:val="28"/>
-                <w:szCs w:val="28"/>
-                <w:lang w:val="en-US"/>
-              </w:rPr>
-              <w:t>,</w:t>
+              <w:t>TradeTypeName),</w:t>
             </w:r>
           </w:p>
           <w:p>
@@ -27131,16 +26776,7 @@
                 <w:szCs w:val="28"/>
                 <w:lang w:val="en-US"/>
               </w:rPr>
-              <w:t xml:space="preserve">list </w:t>
-            </w:r>
-            <w:r>
-              <w:rPr>
-                <w:rFonts w:ascii="Times New Roman" w:hAnsi="Times New Roman" w:cs="Times New Roman"/>
-                <w:sz w:val="28"/>
-                <w:szCs w:val="28"/>
-                <w:lang w:val="en-US"/>
-              </w:rPr>
-              <w:t>Item</w:t>
+              <w:t>list Item</w:t>
             </w:r>
           </w:p>
           <w:p>
@@ -27430,16 +27066,7 @@
                 <w:szCs w:val="28"/>
                 <w:lang w:val="en-US"/>
               </w:rPr>
-              <w:t>Item</w:t>
-            </w:r>
-            <w:r>
-              <w:rPr>
-                <w:rFonts w:ascii="Times New Roman" w:hAnsi="Times New Roman" w:cs="Times New Roman"/>
-                <w:sz w:val="28"/>
-                <w:szCs w:val="28"/>
-                <w:lang w:val="en-US"/>
-              </w:rPr>
-              <w:t xml:space="preserve"> Details</w:t>
+              <w:t>Item Details</w:t>
             </w:r>
             <w:r>
               <w:rPr>
@@ -27696,16 +27323,7 @@
                 <w:szCs w:val="28"/>
                 <w:lang w:val="en-US"/>
               </w:rPr>
-              <w:t>root Sprite</w:t>
-            </w:r>
-            <w:r>
-              <w:rPr>
-                <w:rFonts w:ascii="Times New Roman" w:hAnsi="Times New Roman" w:cs="Times New Roman"/>
-                <w:sz w:val="28"/>
-                <w:szCs w:val="28"/>
-                <w:lang w:val="en-US"/>
-              </w:rPr>
-              <w:t>,</w:t>
+              <w:t>root Sprite,</w:t>
             </w:r>
           </w:p>
           <w:p>
@@ -27853,16 +27471,7 @@
                 <w:szCs w:val="28"/>
                 <w:lang w:val="en-US"/>
               </w:rPr>
-              <w:t>(Recipe Index with this station in third filter)</w:t>
-            </w:r>
-            <w:r>
-              <w:rPr>
-                <w:rFonts w:ascii="Times New Roman" w:hAnsi="Times New Roman" w:cs="Times New Roman"/>
-                <w:sz w:val="28"/>
-                <w:szCs w:val="28"/>
-                <w:lang w:val="en-US"/>
-              </w:rPr>
-              <w:t>,</w:t>
+              <w:t>(Recipe Index with this station in third filter),</w:t>
             </w:r>
           </w:p>
           <w:p>
@@ -27935,17 +27544,7 @@
                 <w:szCs w:val="28"/>
                 <w:lang w:val="en-US"/>
               </w:rPr>
-              <w:t>Name</w:t>
-            </w:r>
-            <w:r>
-              <w:rPr>
-                <w:rFonts w:ascii="Times New Roman" w:hAnsi="Times New Roman" w:cs="Times New Roman"/>
-                <w:noProof/>
-                <w:sz w:val="28"/>
-                <w:szCs w:val="28"/>
-                <w:lang w:val="en-US"/>
-              </w:rPr>
-              <w:t>,</w:t>
+              <w:t>Name,</w:t>
             </w:r>
           </w:p>
           <w:p>
@@ -28188,16 +27787,7 @@
                 <w:szCs w:val="28"/>
                 <w:lang w:val="en-US"/>
               </w:rPr>
-              <w:t>Item, Quantity)</w:t>
-            </w:r>
-            <w:r>
-              <w:rPr>
-                <w:rFonts w:ascii="Times New Roman" w:hAnsi="Times New Roman" w:cs="Times New Roman"/>
-                <w:sz w:val="28"/>
-                <w:szCs w:val="28"/>
-                <w:lang w:val="en-US"/>
-              </w:rPr>
-              <w:t>,</w:t>
+              <w:t>Item, Quantity),</w:t>
             </w:r>
           </w:p>
           <w:p>
@@ -28348,98 +27938,44 @@
                 <w:szCs w:val="28"/>
                 <w:lang w:val="en-US"/>
               </w:rPr>
-              <w:t>Create (</w:t>
-            </w:r>
-            <w:r>
-              <w:rPr>
-                <w:rFonts w:ascii="Times New Roman" w:hAnsi="Times New Roman" w:cs="Times New Roman"/>
-                <w:sz w:val="28"/>
-                <w:szCs w:val="28"/>
-                <w:lang w:val="en-US"/>
-              </w:rPr>
-              <w:t>Recipe</w:t>
-            </w:r>
-            <w:r>
-              <w:rPr>
-                <w:rFonts w:ascii="Times New Roman" w:hAnsi="Times New Roman" w:cs="Times New Roman"/>
-                <w:sz w:val="28"/>
-                <w:szCs w:val="28"/>
-                <w:lang w:val="en-US"/>
-              </w:rPr>
-              <w:t xml:space="preserve"> Create),</w:t>
-            </w:r>
-          </w:p>
-          <w:p>
-            <w:pPr>
-              <w:rPr>
-                <w:rFonts w:ascii="Times New Roman" w:hAnsi="Times New Roman" w:cs="Times New Roman"/>
-                <w:sz w:val="28"/>
-                <w:szCs w:val="28"/>
-                <w:lang w:val="en-US"/>
-              </w:rPr>
-            </w:pPr>
-            <w:r>
-              <w:rPr>
-                <w:rFonts w:ascii="Times New Roman" w:hAnsi="Times New Roman" w:cs="Times New Roman"/>
-                <w:sz w:val="28"/>
-                <w:szCs w:val="28"/>
-                <w:lang w:val="en-US"/>
-              </w:rPr>
-              <w:t>Edit (</w:t>
-            </w:r>
-            <w:r>
-              <w:rPr>
-                <w:rFonts w:ascii="Times New Roman" w:hAnsi="Times New Roman" w:cs="Times New Roman"/>
-                <w:sz w:val="28"/>
-                <w:szCs w:val="28"/>
-                <w:lang w:val="en-US"/>
-              </w:rPr>
-              <w:t>Recipe</w:t>
-            </w:r>
-            <w:r>
-              <w:rPr>
-                <w:rFonts w:ascii="Times New Roman" w:hAnsi="Times New Roman" w:cs="Times New Roman"/>
-                <w:sz w:val="28"/>
-                <w:szCs w:val="28"/>
-                <w:lang w:val="en-US"/>
-              </w:rPr>
-              <w:t xml:space="preserve"> Edit),</w:t>
-            </w:r>
-          </w:p>
-          <w:p>
-            <w:pPr>
-              <w:rPr>
-                <w:rFonts w:ascii="Times New Roman" w:hAnsi="Times New Roman" w:cs="Times New Roman"/>
-                <w:sz w:val="28"/>
-                <w:szCs w:val="28"/>
-              </w:rPr>
-            </w:pPr>
-            <w:r>
-              <w:rPr>
-                <w:rFonts w:ascii="Times New Roman" w:hAnsi="Times New Roman" w:cs="Times New Roman"/>
-                <w:sz w:val="28"/>
-                <w:szCs w:val="28"/>
-                <w:lang w:val="en-US"/>
-              </w:rPr>
-              <w:t>Delete (</w:t>
-            </w:r>
-            <w:r>
-              <w:rPr>
-                <w:rFonts w:ascii="Times New Roman" w:hAnsi="Times New Roman" w:cs="Times New Roman"/>
-                <w:sz w:val="28"/>
-                <w:szCs w:val="28"/>
-                <w:lang w:val="en-US"/>
-              </w:rPr>
-              <w:t>Recipe</w:t>
-            </w:r>
-            <w:r>
-              <w:rPr>
-                <w:rFonts w:ascii="Times New Roman" w:hAnsi="Times New Roman" w:cs="Times New Roman"/>
-                <w:sz w:val="28"/>
-                <w:szCs w:val="28"/>
-                <w:lang w:val="en-US"/>
-              </w:rPr>
-              <w:t xml:space="preserve"> Delete)</w:t>
+              <w:t>Create (Recipe Create),</w:t>
+            </w:r>
+          </w:p>
+          <w:p>
+            <w:pPr>
+              <w:rPr>
+                <w:rFonts w:ascii="Times New Roman" w:hAnsi="Times New Roman" w:cs="Times New Roman"/>
+                <w:sz w:val="28"/>
+                <w:szCs w:val="28"/>
+                <w:lang w:val="en-US"/>
+              </w:rPr>
+            </w:pPr>
+            <w:r>
+              <w:rPr>
+                <w:rFonts w:ascii="Times New Roman" w:hAnsi="Times New Roman" w:cs="Times New Roman"/>
+                <w:sz w:val="28"/>
+                <w:szCs w:val="28"/>
+                <w:lang w:val="en-US"/>
+              </w:rPr>
+              <w:t>Edit (Recipe Edit),</w:t>
+            </w:r>
+          </w:p>
+          <w:p>
+            <w:pPr>
+              <w:rPr>
+                <w:rFonts w:ascii="Times New Roman" w:hAnsi="Times New Roman" w:cs="Times New Roman"/>
+                <w:sz w:val="28"/>
+                <w:szCs w:val="28"/>
+              </w:rPr>
+            </w:pPr>
+            <w:r>
+              <w:rPr>
+                <w:rFonts w:ascii="Times New Roman" w:hAnsi="Times New Roman" w:cs="Times New Roman"/>
+                <w:sz w:val="28"/>
+                <w:szCs w:val="28"/>
+                <w:lang w:val="en-US"/>
+              </w:rPr>
+              <w:t>Delete (Recipe Delete)</w:t>
             </w:r>
           </w:p>
         </w:tc>
@@ -29208,16 +28744,7 @@
                 <w:szCs w:val="28"/>
                 <w:lang w:val="en-US"/>
               </w:rPr>
-              <w:t xml:space="preserve">list of </w:t>
-            </w:r>
-            <w:r>
-              <w:rPr>
-                <w:rFonts w:ascii="Times New Roman" w:hAnsi="Times New Roman" w:cs="Times New Roman"/>
-                <w:sz w:val="28"/>
-                <w:szCs w:val="28"/>
-                <w:lang w:val="en-US"/>
-              </w:rPr>
-              <w:t>{</w:t>
+              <w:t>list of {</w:t>
             </w:r>
           </w:p>
           <w:p>
@@ -30966,7 +30493,16 @@
           <w:szCs w:val="20"/>
           <w:lang w:val="en-US"/>
         </w:rPr>
-        <w:t xml:space="preserve">    public Boss? Boss </w:t>
+        <w:t xml:space="preserve">    </w:t>
+      </w:r>
+      <w:r>
+        <w:rPr>
+          <w:rFonts w:ascii="Consolas" w:hAnsi="Consolas" w:cs="Times New Roman"/>
+          <w:sz w:val="20"/>
+          <w:szCs w:val="20"/>
+          <w:lang w:val="en-US"/>
+        </w:rPr>
+        <w:t xml:space="preserve">public Boss Boss </w:t>
       </w:r>
       <w:proofErr w:type="gramStart"/>
       <w:r>
@@ -30999,6 +30535,26 @@
         <w:t>; }</w:t>
       </w:r>
       <w:proofErr w:type="gramEnd"/>
+      <w:r>
+        <w:rPr>
+          <w:rFonts w:ascii="Consolas" w:hAnsi="Consolas" w:cs="Times New Roman"/>
+          <w:sz w:val="20"/>
+          <w:szCs w:val="20"/>
+          <w:lang w:val="en-US"/>
+        </w:rPr>
+        <w:t xml:space="preserve"> = </w:t>
+      </w:r>
+      <w:proofErr w:type="gramStart"/>
+      <w:r>
+        <w:rPr>
+          <w:rFonts w:ascii="Consolas" w:hAnsi="Consolas" w:cs="Times New Roman"/>
+          <w:sz w:val="20"/>
+          <w:szCs w:val="20"/>
+          <w:lang w:val="en-US"/>
+        </w:rPr>
+        <w:t>null!;</w:t>
+      </w:r>
+      <w:proofErr w:type="gramEnd"/>
     </w:p>
     <w:p>
       <w:pPr>
@@ -31017,7 +30573,16 @@
           <w:szCs w:val="20"/>
           <w:lang w:val="en-US"/>
         </w:rPr>
-        <w:t xml:space="preserve">    public HostileEntity? HostileEntity </w:t>
+        <w:t xml:space="preserve">    </w:t>
+      </w:r>
+      <w:r>
+        <w:rPr>
+          <w:rFonts w:ascii="Consolas" w:hAnsi="Consolas" w:cs="Times New Roman"/>
+          <w:sz w:val="20"/>
+          <w:szCs w:val="20"/>
+          <w:lang w:val="en-US"/>
+        </w:rPr>
+        <w:t xml:space="preserve">public HostileEntity HostileEntity </w:t>
       </w:r>
       <w:proofErr w:type="gramStart"/>
       <w:r>
@@ -31048,6 +30613,26 @@
           <w:lang w:val="en-US"/>
         </w:rPr>
         <w:t>; }</w:t>
+      </w:r>
+      <w:proofErr w:type="gramEnd"/>
+      <w:r>
+        <w:rPr>
+          <w:rFonts w:ascii="Consolas" w:hAnsi="Consolas" w:cs="Times New Roman"/>
+          <w:sz w:val="20"/>
+          <w:szCs w:val="20"/>
+          <w:lang w:val="en-US"/>
+        </w:rPr>
+        <w:t xml:space="preserve"> = </w:t>
+      </w:r>
+      <w:proofErr w:type="gramStart"/>
+      <w:r>
+        <w:rPr>
+          <w:rFonts w:ascii="Consolas" w:hAnsi="Consolas" w:cs="Times New Roman"/>
+          <w:sz w:val="20"/>
+          <w:szCs w:val="20"/>
+          <w:lang w:val="en-US"/>
+        </w:rPr>
+        <w:t>null!;</w:t>
       </w:r>
       <w:proofErr w:type="gramEnd"/>
     </w:p>
@@ -31416,7 +31001,16 @@
           <w:szCs w:val="20"/>
           <w:lang w:val="en-US"/>
         </w:rPr>
-        <w:t xml:space="preserve">    public HostileEntity? HostileEntity </w:t>
+        <w:t xml:space="preserve">    </w:t>
+      </w:r>
+      <w:r>
+        <w:rPr>
+          <w:rFonts w:ascii="Consolas" w:hAnsi="Consolas" w:cs="Times New Roman"/>
+          <w:sz w:val="20"/>
+          <w:szCs w:val="20"/>
+          <w:lang w:val="en-US"/>
+        </w:rPr>
+        <w:t xml:space="preserve">public HostileEntity HostileEntity </w:t>
       </w:r>
       <w:proofErr w:type="gramStart"/>
       <w:r>
@@ -31447,6 +31041,26 @@
           <w:lang w:val="en-US"/>
         </w:rPr>
         <w:t>; }</w:t>
+      </w:r>
+      <w:proofErr w:type="gramEnd"/>
+      <w:r>
+        <w:rPr>
+          <w:rFonts w:ascii="Consolas" w:hAnsi="Consolas" w:cs="Times New Roman"/>
+          <w:sz w:val="20"/>
+          <w:szCs w:val="20"/>
+          <w:lang w:val="en-US"/>
+        </w:rPr>
+        <w:t xml:space="preserve"> = </w:t>
+      </w:r>
+      <w:proofErr w:type="gramStart"/>
+      <w:r>
+        <w:rPr>
+          <w:rFonts w:ascii="Consolas" w:hAnsi="Consolas" w:cs="Times New Roman"/>
+          <w:sz w:val="20"/>
+          <w:szCs w:val="20"/>
+          <w:lang w:val="en-US"/>
+        </w:rPr>
+        <w:t>null!;</w:t>
       </w:r>
       <w:proofErr w:type="gramEnd"/>
     </w:p>
@@ -31867,7 +31481,16 @@
           <w:szCs w:val="20"/>
           <w:lang w:val="en-US"/>
         </w:rPr>
-        <w:t xml:space="preserve">    public Entity? Entity </w:t>
+        <w:t xml:space="preserve">    </w:t>
+      </w:r>
+      <w:r>
+        <w:rPr>
+          <w:rFonts w:ascii="Consolas" w:hAnsi="Consolas" w:cs="Times New Roman"/>
+          <w:sz w:val="20"/>
+          <w:szCs w:val="20"/>
+          <w:lang w:val="en-US"/>
+        </w:rPr>
+        <w:t xml:space="preserve">public Entity Entity </w:t>
       </w:r>
       <w:proofErr w:type="gramStart"/>
       <w:r>
@@ -31898,6 +31521,26 @@
           <w:lang w:val="en-US"/>
         </w:rPr>
         <w:t>; }</w:t>
+      </w:r>
+      <w:proofErr w:type="gramEnd"/>
+      <w:r>
+        <w:rPr>
+          <w:rFonts w:ascii="Consolas" w:hAnsi="Consolas" w:cs="Times New Roman"/>
+          <w:sz w:val="20"/>
+          <w:szCs w:val="20"/>
+          <w:lang w:val="en-US"/>
+        </w:rPr>
+        <w:t xml:space="preserve"> = </w:t>
+      </w:r>
+      <w:proofErr w:type="gramStart"/>
+      <w:r>
+        <w:rPr>
+          <w:rFonts w:ascii="Consolas" w:hAnsi="Consolas" w:cs="Times New Roman"/>
+          <w:sz w:val="20"/>
+          <w:szCs w:val="20"/>
+          <w:lang w:val="en-US"/>
+        </w:rPr>
+        <w:t>null!;</w:t>
       </w:r>
       <w:proofErr w:type="gramEnd"/>
     </w:p>
@@ -32401,7 +32044,16 @@
           <w:szCs w:val="20"/>
           <w:lang w:val="en-US"/>
         </w:rPr>
-        <w:t xml:space="preserve">    public GameObject? GameObject </w:t>
+        <w:t xml:space="preserve">    </w:t>
+      </w:r>
+      <w:r>
+        <w:rPr>
+          <w:rFonts w:ascii="Consolas" w:hAnsi="Consolas" w:cs="Times New Roman"/>
+          <w:sz w:val="20"/>
+          <w:szCs w:val="20"/>
+          <w:lang w:val="en-US"/>
+        </w:rPr>
+        <w:t xml:space="preserve">public GameObject GameObject </w:t>
       </w:r>
       <w:proofErr w:type="gramStart"/>
       <w:r>
@@ -32432,6 +32084,26 @@
           <w:lang w:val="en-US"/>
         </w:rPr>
         <w:t>; }</w:t>
+      </w:r>
+      <w:proofErr w:type="gramEnd"/>
+      <w:r>
+        <w:rPr>
+          <w:rFonts w:ascii="Consolas" w:hAnsi="Consolas" w:cs="Times New Roman"/>
+          <w:sz w:val="20"/>
+          <w:szCs w:val="20"/>
+          <w:lang w:val="en-US"/>
+        </w:rPr>
+        <w:t xml:space="preserve"> = </w:t>
+      </w:r>
+      <w:proofErr w:type="gramStart"/>
+      <w:r>
+        <w:rPr>
+          <w:rFonts w:ascii="Consolas" w:hAnsi="Consolas" w:cs="Times New Roman"/>
+          <w:sz w:val="20"/>
+          <w:szCs w:val="20"/>
+          <w:lang w:val="en-US"/>
+        </w:rPr>
+        <w:t>null!;</w:t>
       </w:r>
       <w:proofErr w:type="gramEnd"/>
     </w:p>
@@ -32911,7 +32583,16 @@
           <w:szCs w:val="20"/>
           <w:lang w:val="en-US"/>
         </w:rPr>
-        <w:t xml:space="preserve">    public Entity? Entity </w:t>
+        <w:t xml:space="preserve">    </w:t>
+      </w:r>
+      <w:r>
+        <w:rPr>
+          <w:rFonts w:ascii="Consolas" w:hAnsi="Consolas" w:cs="Times New Roman"/>
+          <w:sz w:val="20"/>
+          <w:szCs w:val="20"/>
+          <w:lang w:val="en-US"/>
+        </w:rPr>
+        <w:t xml:space="preserve">public Entity Entity </w:t>
       </w:r>
       <w:proofErr w:type="gramStart"/>
       <w:r>
@@ -32942,6 +32623,26 @@
           <w:lang w:val="en-US"/>
         </w:rPr>
         <w:t>; }</w:t>
+      </w:r>
+      <w:proofErr w:type="gramEnd"/>
+      <w:r>
+        <w:rPr>
+          <w:rFonts w:ascii="Consolas" w:hAnsi="Consolas" w:cs="Times New Roman"/>
+          <w:sz w:val="20"/>
+          <w:szCs w:val="20"/>
+          <w:lang w:val="en-US"/>
+        </w:rPr>
+        <w:t xml:space="preserve"> = </w:t>
+      </w:r>
+      <w:proofErr w:type="gramStart"/>
+      <w:r>
+        <w:rPr>
+          <w:rFonts w:ascii="Consolas" w:hAnsi="Consolas" w:cs="Times New Roman"/>
+          <w:sz w:val="20"/>
+          <w:szCs w:val="20"/>
+          <w:lang w:val="en-US"/>
+        </w:rPr>
+        <w:t>null!;</w:t>
       </w:r>
       <w:proofErr w:type="gramEnd"/>
     </w:p>
@@ -34064,7 +33765,16 @@
           <w:szCs w:val="20"/>
           <w:lang w:val="en-US"/>
         </w:rPr>
-        <w:t xml:space="preserve">    public GameObject? GameObject </w:t>
+        <w:t xml:space="preserve">    </w:t>
+      </w:r>
+      <w:r>
+        <w:rPr>
+          <w:rFonts w:ascii="Consolas" w:hAnsi="Consolas" w:cs="Times New Roman"/>
+          <w:sz w:val="20"/>
+          <w:szCs w:val="20"/>
+          <w:lang w:val="en-US"/>
+        </w:rPr>
+        <w:t xml:space="preserve">public GameObject GameObject </w:t>
       </w:r>
       <w:proofErr w:type="gramStart"/>
       <w:r>
@@ -34097,6 +33807,26 @@
         <w:t>; }</w:t>
       </w:r>
       <w:proofErr w:type="gramEnd"/>
+      <w:r>
+        <w:rPr>
+          <w:rFonts w:ascii="Consolas" w:hAnsi="Consolas" w:cs="Times New Roman"/>
+          <w:sz w:val="20"/>
+          <w:szCs w:val="20"/>
+          <w:lang w:val="en-US"/>
+        </w:rPr>
+        <w:t xml:space="preserve"> = </w:t>
+      </w:r>
+      <w:proofErr w:type="gramStart"/>
+      <w:r>
+        <w:rPr>
+          <w:rFonts w:ascii="Consolas" w:hAnsi="Consolas" w:cs="Times New Roman"/>
+          <w:sz w:val="20"/>
+          <w:szCs w:val="20"/>
+          <w:lang w:val="en-US"/>
+        </w:rPr>
+        <w:t>null!;</w:t>
+      </w:r>
+      <w:proofErr w:type="gramEnd"/>
     </w:p>
     <w:p>
       <w:pPr>
@@ -34115,7 +33845,16 @@
           <w:szCs w:val="20"/>
           <w:lang w:val="en-US"/>
         </w:rPr>
-        <w:t xml:space="preserve">    public CraftingStation? CraftingStation </w:t>
+        <w:t xml:space="preserve">    </w:t>
+      </w:r>
+      <w:r>
+        <w:rPr>
+          <w:rFonts w:ascii="Consolas" w:hAnsi="Consolas" w:cs="Times New Roman"/>
+          <w:sz w:val="20"/>
+          <w:szCs w:val="20"/>
+          <w:lang w:val="en-US"/>
+        </w:rPr>
+        <w:t xml:space="preserve">public CraftingStation? CraftingStation </w:t>
       </w:r>
       <w:proofErr w:type="gramStart"/>
       <w:r>
@@ -34166,7 +33905,16 @@
           <w:szCs w:val="20"/>
           <w:lang w:val="en-US"/>
         </w:rPr>
-        <w:t xml:space="preserve">    public Boss? SummonedBoss </w:t>
+        <w:t xml:space="preserve">    </w:t>
+      </w:r>
+      <w:r>
+        <w:rPr>
+          <w:rFonts w:ascii="Consolas" w:hAnsi="Consolas" w:cs="Times New Roman"/>
+          <w:sz w:val="20"/>
+          <w:szCs w:val="20"/>
+          <w:lang w:val="en-US"/>
+        </w:rPr>
+        <w:t xml:space="preserve">public Boss? SummonedBoss </w:t>
       </w:r>
       <w:proofErr w:type="gramStart"/>
       <w:r>
@@ -34217,7 +33965,16 @@
           <w:szCs w:val="20"/>
           <w:lang w:val="en-US"/>
         </w:rPr>
-        <w:t xml:space="preserve">    public CurrencyType? CurrencyType </w:t>
+        <w:t xml:space="preserve">    </w:t>
+      </w:r>
+      <w:r>
+        <w:rPr>
+          <w:rFonts w:ascii="Consolas" w:hAnsi="Consolas" w:cs="Times New Roman"/>
+          <w:sz w:val="20"/>
+          <w:szCs w:val="20"/>
+          <w:lang w:val="en-US"/>
+        </w:rPr>
+        <w:t xml:space="preserve">public CurrencyType CurrencyType </w:t>
       </w:r>
       <w:proofErr w:type="gramStart"/>
       <w:r>
@@ -34248,6 +34005,26 @@
           <w:lang w:val="en-US"/>
         </w:rPr>
         <w:t>; }</w:t>
+      </w:r>
+      <w:proofErr w:type="gramEnd"/>
+      <w:r>
+        <w:rPr>
+          <w:rFonts w:ascii="Consolas" w:hAnsi="Consolas" w:cs="Times New Roman"/>
+          <w:sz w:val="20"/>
+          <w:szCs w:val="20"/>
+          <w:lang w:val="en-US"/>
+        </w:rPr>
+        <w:t xml:space="preserve"> = </w:t>
+      </w:r>
+      <w:proofErr w:type="gramStart"/>
+      <w:r>
+        <w:rPr>
+          <w:rFonts w:ascii="Consolas" w:hAnsi="Consolas" w:cs="Times New Roman"/>
+          <w:sz w:val="20"/>
+          <w:szCs w:val="20"/>
+          <w:lang w:val="en-US"/>
+        </w:rPr>
+        <w:t>null!;</w:t>
       </w:r>
       <w:proofErr w:type="gramEnd"/>
     </w:p>
@@ -35400,7 +35177,16 @@
           <w:szCs w:val="20"/>
           <w:lang w:val="en-US"/>
         </w:rPr>
-        <w:t xml:space="preserve">    public Item? ResultItem </w:t>
+        <w:t xml:space="preserve">    </w:t>
+      </w:r>
+      <w:r>
+        <w:rPr>
+          <w:rFonts w:ascii="Consolas" w:hAnsi="Consolas" w:cs="Times New Roman"/>
+          <w:sz w:val="20"/>
+          <w:szCs w:val="20"/>
+          <w:lang w:val="en-US"/>
+        </w:rPr>
+        <w:t xml:space="preserve">public Item ResultItem </w:t>
       </w:r>
       <w:proofErr w:type="gramStart"/>
       <w:r>
@@ -35431,6 +35217,26 @@
           <w:lang w:val="en-US"/>
         </w:rPr>
         <w:t>; }</w:t>
+      </w:r>
+      <w:proofErr w:type="gramEnd"/>
+      <w:r>
+        <w:rPr>
+          <w:rFonts w:ascii="Consolas" w:hAnsi="Consolas" w:cs="Times New Roman"/>
+          <w:sz w:val="20"/>
+          <w:szCs w:val="20"/>
+          <w:lang w:val="en-US"/>
+        </w:rPr>
+        <w:t xml:space="preserve"> = </w:t>
+      </w:r>
+      <w:proofErr w:type="gramStart"/>
+      <w:r>
+        <w:rPr>
+          <w:rFonts w:ascii="Consolas" w:hAnsi="Consolas" w:cs="Times New Roman"/>
+          <w:sz w:val="20"/>
+          <w:szCs w:val="20"/>
+          <w:lang w:val="en-US"/>
+        </w:rPr>
+        <w:t>null!;</w:t>
       </w:r>
       <w:proofErr w:type="gramEnd"/>
     </w:p>
@@ -35912,7 +35718,16 @@
           <w:szCs w:val="20"/>
           <w:lang w:val="en-US"/>
         </w:rPr>
-        <w:t xml:space="preserve">    public Boss? Boss </w:t>
+        <w:t xml:space="preserve">    </w:t>
+      </w:r>
+      <w:r>
+        <w:rPr>
+          <w:rFonts w:ascii="Consolas" w:hAnsi="Consolas" w:cs="Times New Roman"/>
+          <w:sz w:val="20"/>
+          <w:szCs w:val="20"/>
+          <w:lang w:val="en-US"/>
+        </w:rPr>
+        <w:t xml:space="preserve">public Boss Boss </w:t>
       </w:r>
       <w:proofErr w:type="gramStart"/>
       <w:r>
@@ -35945,6 +35760,26 @@
         <w:t>; }</w:t>
       </w:r>
       <w:proofErr w:type="gramEnd"/>
+      <w:r>
+        <w:rPr>
+          <w:rFonts w:ascii="Consolas" w:hAnsi="Consolas" w:cs="Times New Roman"/>
+          <w:sz w:val="20"/>
+          <w:szCs w:val="20"/>
+          <w:lang w:val="en-US"/>
+        </w:rPr>
+        <w:t xml:space="preserve"> = </w:t>
+      </w:r>
+      <w:proofErr w:type="gramStart"/>
+      <w:r>
+        <w:rPr>
+          <w:rFonts w:ascii="Consolas" w:hAnsi="Consolas" w:cs="Times New Roman"/>
+          <w:sz w:val="20"/>
+          <w:szCs w:val="20"/>
+          <w:lang w:val="en-US"/>
+        </w:rPr>
+        <w:t>null!;</w:t>
+      </w:r>
+      <w:proofErr w:type="gramEnd"/>
     </w:p>
     <w:p>
       <w:pPr>
@@ -35963,7 +35798,16 @@
           <w:szCs w:val="20"/>
           <w:lang w:val="en-US"/>
         </w:rPr>
-        <w:t xml:space="preserve">    public Item? Item </w:t>
+        <w:t xml:space="preserve">    </w:t>
+      </w:r>
+      <w:r>
+        <w:rPr>
+          <w:rFonts w:ascii="Consolas" w:hAnsi="Consolas" w:cs="Times New Roman"/>
+          <w:sz w:val="20"/>
+          <w:szCs w:val="20"/>
+          <w:lang w:val="en-US"/>
+        </w:rPr>
+        <w:t xml:space="preserve">public Item Item </w:t>
       </w:r>
       <w:proofErr w:type="gramStart"/>
       <w:r>
@@ -35994,6 +35838,26 @@
           <w:lang w:val="en-US"/>
         </w:rPr>
         <w:t>; }</w:t>
+      </w:r>
+      <w:proofErr w:type="gramEnd"/>
+      <w:r>
+        <w:rPr>
+          <w:rFonts w:ascii="Consolas" w:hAnsi="Consolas" w:cs="Times New Roman"/>
+          <w:sz w:val="20"/>
+          <w:szCs w:val="20"/>
+          <w:lang w:val="en-US"/>
+        </w:rPr>
+        <w:t xml:space="preserve"> = </w:t>
+      </w:r>
+      <w:proofErr w:type="gramStart"/>
+      <w:r>
+        <w:rPr>
+          <w:rFonts w:ascii="Consolas" w:hAnsi="Consolas" w:cs="Times New Roman"/>
+          <w:sz w:val="20"/>
+          <w:szCs w:val="20"/>
+          <w:lang w:val="en-US"/>
+        </w:rPr>
+        <w:t>null!;</w:t>
       </w:r>
       <w:proofErr w:type="gramEnd"/>
     </w:p>
@@ -36333,7 +36197,16 @@
           <w:szCs w:val="20"/>
           <w:lang w:val="en-US"/>
         </w:rPr>
-        <w:t xml:space="preserve">    public BossPart? BossPart </w:t>
+        <w:t xml:space="preserve">    </w:t>
+      </w:r>
+      <w:r>
+        <w:rPr>
+          <w:rFonts w:ascii="Consolas" w:hAnsi="Consolas" w:cs="Times New Roman"/>
+          <w:sz w:val="20"/>
+          <w:szCs w:val="20"/>
+          <w:lang w:val="en-US"/>
+        </w:rPr>
+        <w:t xml:space="preserve">public BossPart BossPart </w:t>
       </w:r>
       <w:proofErr w:type="gramStart"/>
       <w:r>
@@ -36366,6 +36239,26 @@
         <w:t>; }</w:t>
       </w:r>
       <w:proofErr w:type="gramEnd"/>
+      <w:r>
+        <w:rPr>
+          <w:rFonts w:ascii="Consolas" w:hAnsi="Consolas" w:cs="Times New Roman"/>
+          <w:sz w:val="20"/>
+          <w:szCs w:val="20"/>
+          <w:lang w:val="en-US"/>
+        </w:rPr>
+        <w:t xml:space="preserve"> = </w:t>
+      </w:r>
+      <w:proofErr w:type="gramStart"/>
+      <w:r>
+        <w:rPr>
+          <w:rFonts w:ascii="Consolas" w:hAnsi="Consolas" w:cs="Times New Roman"/>
+          <w:sz w:val="20"/>
+          <w:szCs w:val="20"/>
+          <w:lang w:val="en-US"/>
+        </w:rPr>
+        <w:t>null!;</w:t>
+      </w:r>
+      <w:proofErr w:type="gramEnd"/>
     </w:p>
     <w:p>
       <w:pPr>
@@ -36384,7 +36277,16 @@
           <w:szCs w:val="20"/>
           <w:lang w:val="en-US"/>
         </w:rPr>
-        <w:t xml:space="preserve">    public Enemy? Enemy </w:t>
+        <w:t xml:space="preserve">    </w:t>
+      </w:r>
+      <w:r>
+        <w:rPr>
+          <w:rFonts w:ascii="Consolas" w:hAnsi="Consolas" w:cs="Times New Roman"/>
+          <w:sz w:val="20"/>
+          <w:szCs w:val="20"/>
+          <w:lang w:val="en-US"/>
+        </w:rPr>
+        <w:t xml:space="preserve">public Enemy Enemy </w:t>
       </w:r>
       <w:proofErr w:type="gramStart"/>
       <w:r>
@@ -36415,6 +36317,26 @@
           <w:lang w:val="en-US"/>
         </w:rPr>
         <w:t>; }</w:t>
+      </w:r>
+      <w:proofErr w:type="gramEnd"/>
+      <w:r>
+        <w:rPr>
+          <w:rFonts w:ascii="Consolas" w:hAnsi="Consolas" w:cs="Times New Roman"/>
+          <w:sz w:val="20"/>
+          <w:szCs w:val="20"/>
+          <w:lang w:val="en-US"/>
+        </w:rPr>
+        <w:t xml:space="preserve"> = </w:t>
+      </w:r>
+      <w:proofErr w:type="gramStart"/>
+      <w:r>
+        <w:rPr>
+          <w:rFonts w:ascii="Consolas" w:hAnsi="Consolas" w:cs="Times New Roman"/>
+          <w:sz w:val="20"/>
+          <w:szCs w:val="20"/>
+          <w:lang w:val="en-US"/>
+        </w:rPr>
+        <w:t>null!;</w:t>
       </w:r>
       <w:proofErr w:type="gramEnd"/>
     </w:p>
@@ -36790,7 +36712,16 @@
           <w:szCs w:val="20"/>
           <w:lang w:val="en-US"/>
         </w:rPr>
-        <w:t xml:space="preserve">    public TownNpc? TownNpc </w:t>
+        <w:t xml:space="preserve">    </w:t>
+      </w:r>
+      <w:r>
+        <w:rPr>
+          <w:rFonts w:ascii="Consolas" w:hAnsi="Consolas" w:cs="Times New Roman"/>
+          <w:sz w:val="20"/>
+          <w:szCs w:val="20"/>
+          <w:lang w:val="en-US"/>
+        </w:rPr>
+        <w:t xml:space="preserve">public TownNpc TownNpc </w:t>
       </w:r>
       <w:proofErr w:type="gramStart"/>
       <w:r>
@@ -36823,6 +36754,26 @@
         <w:t>; }</w:t>
       </w:r>
       <w:proofErr w:type="gramEnd"/>
+      <w:r>
+        <w:rPr>
+          <w:rFonts w:ascii="Consolas" w:hAnsi="Consolas" w:cs="Times New Roman"/>
+          <w:sz w:val="20"/>
+          <w:szCs w:val="20"/>
+          <w:lang w:val="en-US"/>
+        </w:rPr>
+        <w:t xml:space="preserve"> = </w:t>
+      </w:r>
+      <w:proofErr w:type="gramStart"/>
+      <w:r>
+        <w:rPr>
+          <w:rFonts w:ascii="Consolas" w:hAnsi="Consolas" w:cs="Times New Roman"/>
+          <w:sz w:val="20"/>
+          <w:szCs w:val="20"/>
+          <w:lang w:val="en-US"/>
+        </w:rPr>
+        <w:t>null!;</w:t>
+      </w:r>
+      <w:proofErr w:type="gramEnd"/>
     </w:p>
     <w:p>
       <w:pPr>
@@ -36841,7 +36792,16 @@
           <w:szCs w:val="20"/>
           <w:lang w:val="en-US"/>
         </w:rPr>
-        <w:t xml:space="preserve">    public Item? Item </w:t>
+        <w:t xml:space="preserve">    </w:t>
+      </w:r>
+      <w:r>
+        <w:rPr>
+          <w:rFonts w:ascii="Consolas" w:hAnsi="Consolas" w:cs="Times New Roman"/>
+          <w:sz w:val="20"/>
+          <w:szCs w:val="20"/>
+          <w:lang w:val="en-US"/>
+        </w:rPr>
+        <w:t xml:space="preserve">public Item Item </w:t>
       </w:r>
       <w:proofErr w:type="gramStart"/>
       <w:r>
@@ -36874,6 +36834,26 @@
         <w:t>; }</w:t>
       </w:r>
       <w:proofErr w:type="gramEnd"/>
+      <w:r>
+        <w:rPr>
+          <w:rFonts w:ascii="Consolas" w:hAnsi="Consolas" w:cs="Times New Roman"/>
+          <w:sz w:val="20"/>
+          <w:szCs w:val="20"/>
+          <w:lang w:val="en-US"/>
+        </w:rPr>
+        <w:t xml:space="preserve"> = </w:t>
+      </w:r>
+      <w:proofErr w:type="gramStart"/>
+      <w:r>
+        <w:rPr>
+          <w:rFonts w:ascii="Consolas" w:hAnsi="Consolas" w:cs="Times New Roman"/>
+          <w:sz w:val="20"/>
+          <w:szCs w:val="20"/>
+          <w:lang w:val="en-US"/>
+        </w:rPr>
+        <w:t>null!;</w:t>
+      </w:r>
+      <w:proofErr w:type="gramEnd"/>
     </w:p>
     <w:p>
       <w:pPr>
@@ -36892,7 +36872,16 @@
           <w:szCs w:val="20"/>
           <w:lang w:val="en-US"/>
         </w:rPr>
-        <w:t xml:space="preserve">    public TradeType? TradeType </w:t>
+        <w:t xml:space="preserve">    </w:t>
+      </w:r>
+      <w:r>
+        <w:rPr>
+          <w:rFonts w:ascii="Consolas" w:hAnsi="Consolas" w:cs="Times New Roman"/>
+          <w:sz w:val="20"/>
+          <w:szCs w:val="20"/>
+          <w:lang w:val="en-US"/>
+        </w:rPr>
+        <w:t xml:space="preserve">public TradeType TradeType </w:t>
       </w:r>
       <w:proofErr w:type="gramStart"/>
       <w:r>
@@ -36923,6 +36912,26 @@
           <w:lang w:val="en-US"/>
         </w:rPr>
         <w:t>; }</w:t>
+      </w:r>
+      <w:proofErr w:type="gramEnd"/>
+      <w:r>
+        <w:rPr>
+          <w:rFonts w:ascii="Consolas" w:hAnsi="Consolas" w:cs="Times New Roman"/>
+          <w:sz w:val="20"/>
+          <w:szCs w:val="20"/>
+          <w:lang w:val="en-US"/>
+        </w:rPr>
+        <w:t xml:space="preserve"> = </w:t>
+      </w:r>
+      <w:proofErr w:type="gramStart"/>
+      <w:r>
+        <w:rPr>
+          <w:rFonts w:ascii="Consolas" w:hAnsi="Consolas" w:cs="Times New Roman"/>
+          <w:sz w:val="20"/>
+          <w:szCs w:val="20"/>
+          <w:lang w:val="en-US"/>
+        </w:rPr>
+        <w:t>null!;</w:t>
       </w:r>
       <w:proofErr w:type="gramEnd"/>
     </w:p>
@@ -37198,7 +37207,16 @@
           <w:szCs w:val="20"/>
           <w:lang w:val="en-US"/>
         </w:rPr>
-        <w:t xml:space="preserve">    public Entity? Entity </w:t>
+        <w:t xml:space="preserve">    </w:t>
+      </w:r>
+      <w:r>
+        <w:rPr>
+          <w:rFonts w:ascii="Consolas" w:hAnsi="Consolas" w:cs="Times New Roman"/>
+          <w:sz w:val="20"/>
+          <w:szCs w:val="20"/>
+          <w:lang w:val="en-US"/>
+        </w:rPr>
+        <w:t xml:space="preserve">public Entity Entity </w:t>
       </w:r>
       <w:proofErr w:type="gramStart"/>
       <w:r>
@@ -37231,6 +37249,26 @@
         <w:t>; }</w:t>
       </w:r>
       <w:proofErr w:type="gramEnd"/>
+      <w:r>
+        <w:rPr>
+          <w:rFonts w:ascii="Consolas" w:hAnsi="Consolas" w:cs="Times New Roman"/>
+          <w:sz w:val="20"/>
+          <w:szCs w:val="20"/>
+          <w:lang w:val="en-US"/>
+        </w:rPr>
+        <w:t xml:space="preserve"> = </w:t>
+      </w:r>
+      <w:proofErr w:type="gramStart"/>
+      <w:r>
+        <w:rPr>
+          <w:rFonts w:ascii="Consolas" w:hAnsi="Consolas" w:cs="Times New Roman"/>
+          <w:sz w:val="20"/>
+          <w:szCs w:val="20"/>
+          <w:lang w:val="en-US"/>
+        </w:rPr>
+        <w:t>null!;</w:t>
+      </w:r>
+      <w:proofErr w:type="gramEnd"/>
     </w:p>
     <w:p>
       <w:pPr>
@@ -37249,7 +37287,16 @@
           <w:szCs w:val="20"/>
           <w:lang w:val="en-US"/>
         </w:rPr>
-        <w:t xml:space="preserve">    public Item? Item </w:t>
+        <w:t xml:space="preserve">    </w:t>
+      </w:r>
+      <w:r>
+        <w:rPr>
+          <w:rFonts w:ascii="Consolas" w:hAnsi="Consolas" w:cs="Times New Roman"/>
+          <w:sz w:val="20"/>
+          <w:szCs w:val="20"/>
+          <w:lang w:val="en-US"/>
+        </w:rPr>
+        <w:t xml:space="preserve">public Item Item </w:t>
       </w:r>
       <w:proofErr w:type="gramStart"/>
       <w:r>
@@ -37280,6 +37327,26 @@
           <w:lang w:val="en-US"/>
         </w:rPr>
         <w:t>; }</w:t>
+      </w:r>
+      <w:proofErr w:type="gramEnd"/>
+      <w:r>
+        <w:rPr>
+          <w:rFonts w:ascii="Consolas" w:hAnsi="Consolas" w:cs="Times New Roman"/>
+          <w:sz w:val="20"/>
+          <w:szCs w:val="20"/>
+          <w:lang w:val="en-US"/>
+        </w:rPr>
+        <w:t xml:space="preserve"> = </w:t>
+      </w:r>
+      <w:proofErr w:type="gramStart"/>
+      <w:r>
+        <w:rPr>
+          <w:rFonts w:ascii="Consolas" w:hAnsi="Consolas" w:cs="Times New Roman"/>
+          <w:sz w:val="20"/>
+          <w:szCs w:val="20"/>
+          <w:lang w:val="en-US"/>
+        </w:rPr>
+        <w:t>null!;</w:t>
       </w:r>
       <w:proofErr w:type="gramEnd"/>
     </w:p>
@@ -37619,7 +37686,16 @@
           <w:szCs w:val="20"/>
           <w:lang w:val="en-US"/>
         </w:rPr>
-        <w:t xml:space="preserve">    public Recipe? Recipe </w:t>
+        <w:t xml:space="preserve">    </w:t>
+      </w:r>
+      <w:r>
+        <w:rPr>
+          <w:rFonts w:ascii="Consolas" w:hAnsi="Consolas" w:cs="Times New Roman"/>
+          <w:sz w:val="20"/>
+          <w:szCs w:val="20"/>
+          <w:lang w:val="en-US"/>
+        </w:rPr>
+        <w:t xml:space="preserve">public Recipe Recipe </w:t>
       </w:r>
       <w:proofErr w:type="gramStart"/>
       <w:r>
@@ -37652,6 +37728,26 @@
         <w:t>; }</w:t>
       </w:r>
       <w:proofErr w:type="gramEnd"/>
+      <w:r>
+        <w:rPr>
+          <w:rFonts w:ascii="Consolas" w:hAnsi="Consolas" w:cs="Times New Roman"/>
+          <w:sz w:val="20"/>
+          <w:szCs w:val="20"/>
+          <w:lang w:val="en-US"/>
+        </w:rPr>
+        <w:t xml:space="preserve"> = </w:t>
+      </w:r>
+      <w:proofErr w:type="gramStart"/>
+      <w:r>
+        <w:rPr>
+          <w:rFonts w:ascii="Consolas" w:hAnsi="Consolas" w:cs="Times New Roman"/>
+          <w:sz w:val="20"/>
+          <w:szCs w:val="20"/>
+          <w:lang w:val="en-US"/>
+        </w:rPr>
+        <w:t>null!;</w:t>
+      </w:r>
+      <w:proofErr w:type="gramEnd"/>
     </w:p>
     <w:p>
       <w:pPr>
@@ -37670,7 +37766,16 @@
           <w:szCs w:val="20"/>
           <w:lang w:val="en-US"/>
         </w:rPr>
-        <w:t xml:space="preserve">    public Item? Item </w:t>
+        <w:t xml:space="preserve">    </w:t>
+      </w:r>
+      <w:r>
+        <w:rPr>
+          <w:rFonts w:ascii="Consolas" w:hAnsi="Consolas" w:cs="Times New Roman"/>
+          <w:sz w:val="20"/>
+          <w:szCs w:val="20"/>
+          <w:lang w:val="en-US"/>
+        </w:rPr>
+        <w:t xml:space="preserve">public Item Item </w:t>
       </w:r>
       <w:proofErr w:type="gramStart"/>
       <w:r>
@@ -37701,6 +37806,26 @@
           <w:lang w:val="en-US"/>
         </w:rPr>
         <w:t>; }</w:t>
+      </w:r>
+      <w:proofErr w:type="gramEnd"/>
+      <w:r>
+        <w:rPr>
+          <w:rFonts w:ascii="Consolas" w:hAnsi="Consolas" w:cs="Times New Roman"/>
+          <w:sz w:val="20"/>
+          <w:szCs w:val="20"/>
+          <w:lang w:val="en-US"/>
+        </w:rPr>
+        <w:t xml:space="preserve"> = </w:t>
+      </w:r>
+      <w:proofErr w:type="gramStart"/>
+      <w:r>
+        <w:rPr>
+          <w:rFonts w:ascii="Consolas" w:hAnsi="Consolas" w:cs="Times New Roman"/>
+          <w:sz w:val="20"/>
+          <w:szCs w:val="20"/>
+          <w:lang w:val="en-US"/>
+        </w:rPr>
+        <w:t>null!;</w:t>
       </w:r>
       <w:proofErr w:type="gramEnd"/>
     </w:p>
@@ -40544,7 +40669,6 @@
   <w:style w:type="character" w:default="1" w:styleId="a0">
     <w:name w:val="Default Paragraph Font"/>
     <w:uiPriority w:val="1"/>
-    <w:semiHidden/>
     <w:unhideWhenUsed/>
   </w:style>
   <w:style w:type="table" w:default="1" w:styleId="a1">

</xml_diff>

<commit_message>
implement GET methods for all Create and Edit Views
</commit_message>
<xml_diff>
--- a/Documentation/Project Documentation.docx
+++ b/Documentation/Project Documentation.docx
@@ -19392,7 +19392,6 @@
                 <w:rFonts w:ascii="Times New Roman" w:hAnsi="Times New Roman" w:cs="Times New Roman"/>
                 <w:sz w:val="28"/>
                 <w:szCs w:val="28"/>
-                <w:lang w:val="en-US"/>
               </w:rPr>
             </w:pPr>
             <w:r>
@@ -36353,6 +36352,7 @@
           <w:szCs w:val="28"/>
           <w:lang w:val="en-US"/>
         </w:rPr>
+        <w:lastRenderedPageBreak/>
         <w:t xml:space="preserve">button “Back” </w:t>
       </w:r>
       <w:r>
@@ -37721,6 +37721,7 @@
           <w:szCs w:val="28"/>
           <w:lang w:val="en-US"/>
         </w:rPr>
+        <w:lastRenderedPageBreak/>
         <w:t>horizontal container {</w:t>
       </w:r>
     </w:p>
@@ -38919,6 +38920,7 @@
           <w:szCs w:val="28"/>
           <w:lang w:val="en-US"/>
         </w:rPr>
+        <w:lastRenderedPageBreak/>
         <w:t>horizontal container {</w:t>
       </w:r>
     </w:p>
@@ -40208,6 +40210,7 @@
           <w:szCs w:val="28"/>
           <w:lang w:val="en-US"/>
         </w:rPr>
+        <w:lastRenderedPageBreak/>
         <w:t>},</w:t>
       </w:r>
     </w:p>
@@ -42329,6 +42332,7 @@
           <w:noProof/>
           <w:sz w:val="28"/>
           <w:szCs w:val="28"/>
+          <w:lang w:val="en-US"/>
         </w:rPr>
         <w:t>.</w:t>
       </w:r>

</xml_diff>

<commit_message>
implement POST methods for Create and Edit Views
</commit_message>
<xml_diff>
--- a/Documentation/Project Documentation.docx
+++ b/Documentation/Project Documentation.docx
@@ -20204,7 +20204,6 @@
                 <w:rFonts w:ascii="Times New Roman" w:hAnsi="Times New Roman" w:cs="Times New Roman"/>
                 <w:sz w:val="28"/>
                 <w:szCs w:val="28"/>
-                <w:lang w:val="en-US"/>
               </w:rPr>
             </w:pPr>
             <w:r>
@@ -36352,7 +36351,6 @@
           <w:szCs w:val="28"/>
           <w:lang w:val="en-US"/>
         </w:rPr>
-        <w:lastRenderedPageBreak/>
         <w:t xml:space="preserve">button “Back” </w:t>
       </w:r>
       <w:r>
@@ -37721,7 +37719,6 @@
           <w:szCs w:val="28"/>
           <w:lang w:val="en-US"/>
         </w:rPr>
-        <w:lastRenderedPageBreak/>
         <w:t>horizontal container {</w:t>
       </w:r>
     </w:p>
@@ -38920,7 +38917,6 @@
           <w:szCs w:val="28"/>
           <w:lang w:val="en-US"/>
         </w:rPr>
-        <w:lastRenderedPageBreak/>
         <w:t>horizontal container {</w:t>
       </w:r>
     </w:p>
@@ -40210,7 +40206,6 @@
           <w:szCs w:val="28"/>
           <w:lang w:val="en-US"/>
         </w:rPr>
-        <w:lastRenderedPageBreak/>
         <w:t>},</w:t>
       </w:r>
     </w:p>

</xml_diff>